<commit_message>
Add customer email screenshot
</commit_message>
<xml_diff>
--- a/TestingSteps_result/Testing_Steps_Screenshots.docx
+++ b/TestingSteps_result/Testing_Steps_Screenshots.docx
@@ -11,15 +11,7 @@
         </w:numPr>
       </w:pPr>
       <w:r>
-        <w:t xml:space="preserve">First clear all data using below </w:t>
-      </w:r>
-      <w:proofErr w:type="spellStart"/>
-      <w:r>
-        <w:t>url</w:t>
-      </w:r>
-      <w:proofErr w:type="spellEnd"/>
-      <w:r>
-        <w:t xml:space="preserve"> </w:t>
+        <w:t xml:space="preserve">First clear all data using below url </w:t>
       </w:r>
     </w:p>
     <w:p>
@@ -533,21 +525,7 @@
         <w:rPr>
           <w:color w:val="00B050"/>
         </w:rPr>
-        <w:t xml:space="preserve">                    "name": "</w:t>
-      </w:r>
-      <w:proofErr w:type="spellStart"/>
-      <w:r>
-        <w:rPr>
-          <w:color w:val="00B050"/>
-        </w:rPr>
-        <w:t>SingleTaxi</w:t>
-      </w:r>
-      <w:proofErr w:type="spellEnd"/>
-      <w:r>
-        <w:rPr>
-          <w:color w:val="00B050"/>
-        </w:rPr>
-        <w:t>",</w:t>
+        <w:t xml:space="preserve">                    "name": "SingleTaxi",</w:t>
       </w:r>
     </w:p>
     <w:p>
@@ -645,21 +623,7 @@
         <w:rPr>
           <w:color w:val="00B050"/>
         </w:rPr>
-        <w:t xml:space="preserve">                    "</w:t>
-      </w:r>
-      <w:proofErr w:type="spellStart"/>
-      <w:r>
-        <w:rPr>
-          <w:color w:val="00B050"/>
-        </w:rPr>
-        <w:t>hired":"N</w:t>
-      </w:r>
-      <w:proofErr w:type="spellEnd"/>
-      <w:r>
-        <w:rPr>
-          <w:color w:val="00B050"/>
-        </w:rPr>
-        <w:t>",</w:t>
+        <w:t xml:space="preserve">                    "hired":"N",</w:t>
       </w:r>
     </w:p>
     <w:p>
@@ -674,21 +638,7 @@
           <w:color w:val="00B050"/>
         </w:rPr>
         <w:lastRenderedPageBreak/>
-        <w:t xml:space="preserve">                    "</w:t>
-      </w:r>
-      <w:proofErr w:type="spellStart"/>
-      <w:r>
-        <w:rPr>
-          <w:color w:val="00B050"/>
-        </w:rPr>
-        <w:t>type":"Luxury</w:t>
-      </w:r>
-      <w:proofErr w:type="spellEnd"/>
-      <w:r>
-        <w:rPr>
-          <w:color w:val="00B050"/>
-        </w:rPr>
-        <w:t>"</w:t>
+        <w:t xml:space="preserve">                    "type":"Luxury"</w:t>
       </w:r>
     </w:p>
     <w:p>
@@ -860,21 +810,7 @@
         <w:rPr>
           <w:color w:val="00B050"/>
         </w:rPr>
-        <w:t xml:space="preserve">                    "name": "</w:t>
-      </w:r>
-      <w:proofErr w:type="spellStart"/>
-      <w:r>
-        <w:rPr>
-          <w:color w:val="00B050"/>
-        </w:rPr>
-        <w:t>SingleCustomer</w:t>
-      </w:r>
-      <w:proofErr w:type="spellEnd"/>
-      <w:r>
-        <w:rPr>
-          <w:color w:val="00B050"/>
-        </w:rPr>
-        <w:t>",</w:t>
+        <w:t xml:space="preserve">                    "name": "SingleCustomer",</w:t>
       </w:r>
     </w:p>
     <w:p>
@@ -1263,23 +1199,10 @@
         <w:ind w:firstLine="360"/>
       </w:pPr>
       <w:r>
-        <w:t xml:space="preserve">Keep hitting GET </w:t>
-      </w:r>
-      <w:proofErr w:type="spellStart"/>
-      <w:r>
-        <w:t>apis</w:t>
-      </w:r>
-      <w:proofErr w:type="spellEnd"/>
-      <w:r>
-        <w:t xml:space="preserve"> every 60 secs to notice change in </w:t>
-      </w:r>
-      <w:proofErr w:type="spellStart"/>
-      <w:r>
-        <w:t>lat</w:t>
-      </w:r>
-      <w:proofErr w:type="spellEnd"/>
-      <w:r>
-        <w:t xml:space="preserve">/long and timestamp changes </w:t>
+        <w:t>Keep hitting GET apis</w:t>
+      </w:r>
+      <w:r>
+        <w:t xml:space="preserve"> every 60 secs to notice change in lat/long and timestamp changes </w:t>
       </w:r>
     </w:p>
     <w:p>
@@ -1594,15 +1517,7 @@
         <w:t>:</w:t>
       </w:r>
       <w:r>
-        <w:t xml:space="preserve"> Hit following </w:t>
-      </w:r>
-      <w:proofErr w:type="spellStart"/>
-      <w:r>
-        <w:t>urls</w:t>
-      </w:r>
-      <w:proofErr w:type="spellEnd"/>
-      <w:r>
-        <w:t xml:space="preserve"> to book a </w:t>
+        <w:t xml:space="preserve"> Hit following urls to book a </w:t>
       </w:r>
       <w:r>
         <w:t>taxi</w:t>
@@ -1613,15 +1528,7 @@
     </w:p>
     <w:p>
       <w:r>
-        <w:t xml:space="preserve">Take any </w:t>
-      </w:r>
-      <w:proofErr w:type="spellStart"/>
-      <w:r>
-        <w:t>user_id</w:t>
-      </w:r>
-      <w:proofErr w:type="spellEnd"/>
-      <w:r>
-        <w:t xml:space="preserve"> from here </w:t>
+        <w:t xml:space="preserve">Take any user_id from here </w:t>
       </w:r>
     </w:p>
     <w:p>
@@ -1738,21 +1645,7 @@
         <w:rPr>
           <w:highlight w:val="yellow"/>
         </w:rPr>
-        <w:t>{"</w:t>
-      </w:r>
-      <w:proofErr w:type="spellStart"/>
-      <w:r>
-        <w:rPr>
-          <w:highlight w:val="yellow"/>
-        </w:rPr>
-        <w:t>statusCode</w:t>
-      </w:r>
-      <w:proofErr w:type="spellEnd"/>
-      <w:r>
-        <w:rPr>
-          <w:highlight w:val="yellow"/>
-        </w:rPr>
-        <w:t>": 200, "body": "\"No taxis found in your area\""}</w:t>
+        <w:t>{"statusCode": 200, "body": "\"No taxis found in your area\""}</w:t>
       </w:r>
     </w:p>
     <w:p/>
@@ -1904,25 +1797,49 @@
         <w:rPr>
           <w:highlight w:val="yellow"/>
         </w:rPr>
-        <w:t>{"</w:t>
-      </w:r>
-      <w:proofErr w:type="spellStart"/>
-      <w:r>
-        <w:rPr>
-          <w:highlight w:val="yellow"/>
-        </w:rPr>
-        <w:t>msg</w:t>
-      </w:r>
-      <w:proofErr w:type="spellEnd"/>
-      <w:r>
-        <w:rPr>
-          <w:highlight w:val="yellow"/>
-        </w:rPr>
-        <w:t>": "you have accepted the booking .Customer has been notified ."}</w:t>
+        <w:t>{"msg": "you have accepted the booking .Customer has been notified ."}</w:t>
+      </w:r>
+    </w:p>
+    <w:p>
+      <w:r>
+        <w:drawing>
+          <wp:inline distT="0" distB="0" distL="0" distR="0" wp14:anchorId="550E9CD7" wp14:editId="0A46E1B8">
+            <wp:extent cx="5731510" cy="1890395"/>
+            <wp:effectExtent l="0" t="0" r="2540" b="0"/>
+            <wp:docPr id="4" name="Picture 4"/>
+            <wp:cNvGraphicFramePr>
+              <a:graphicFrameLocks xmlns:a="http://schemas.openxmlformats.org/drawingml/2006/main" noChangeAspect="1"/>
+            </wp:cNvGraphicFramePr>
+            <a:graphic xmlns:a="http://schemas.openxmlformats.org/drawingml/2006/main">
+              <a:graphicData uri="http://schemas.openxmlformats.org/drawingml/2006/picture">
+                <pic:pic xmlns:pic="http://schemas.openxmlformats.org/drawingml/2006/picture">
+                  <pic:nvPicPr>
+                    <pic:cNvPr id="1" name=""/>
+                    <pic:cNvPicPr/>
+                  </pic:nvPicPr>
+                  <pic:blipFill>
+                    <a:blip r:embed="rId33"/>
+                    <a:stretch>
+                      <a:fillRect/>
+                    </a:stretch>
+                  </pic:blipFill>
+                  <pic:spPr>
+                    <a:xfrm>
+                      <a:off x="0" y="0"/>
+                      <a:ext cx="5731510" cy="1890395"/>
+                    </a:xfrm>
+                    <a:prstGeom prst="rect">
+                      <a:avLst/>
+                    </a:prstGeom>
+                  </pic:spPr>
+                </pic:pic>
+              </a:graphicData>
+            </a:graphic>
+          </wp:inline>
+        </w:drawing>
       </w:r>
     </w:p>
     <w:p/>
-    <w:p/>
     <w:p>
       <w:r>
         <w:t xml:space="preserve">If trip already accepted by other taxi </w:t>
@@ -1930,15 +1847,7 @@
     </w:p>
     <w:p>
       <w:r>
-        <w:t>{"</w:t>
-      </w:r>
-      <w:proofErr w:type="spellStart"/>
-      <w:r>
-        <w:t>msg</w:t>
-      </w:r>
-      <w:proofErr w:type="spellEnd"/>
-      <w:r>
-        <w:t>": "Trip accepted by other driver"}</w:t>
+        <w:t>{"msg": "Trip accepted by other driver"}</w:t>
       </w:r>
     </w:p>
     <w:p/>

</xml_diff>